<commit_message>
extend model to 20 rounds
- extend NL model to 20 rounds, copy over experimental values for
treatments
- create treatment2 variable in R
</commit_message>
<xml_diff>
--- a/results/experiment_data_analysis/Data_analysis_experiment.docx
+++ b/results/experiment_data_analysis/Data_analysis_experiment.docx
@@ -25,13 +25,12 @@
       <w:r>
         <w:rPr>
           <w:noProof/>
-          <w:lang w:val="en-GB"/>
         </w:rPr>
         <w:drawing>
-          <wp:inline distT="0" distB="0" distL="0" distR="0" wp14:anchorId="2FFCA8D0" wp14:editId="0AE4F8F3">
-            <wp:extent cx="5760720" cy="4074160"/>
-            <wp:effectExtent l="0" t="0" r="5080" b="0"/>
-            <wp:docPr id="1" name="Bild 1" descr="Macintosh HD:Users:felixx:Documents:UFZ-Cloud:UFZ-Docs:Modelle:IrriGameABM:Graphics:diff_Invest_group.png"/>
+          <wp:inline distT="0" distB="0" distL="0" distR="0" wp14:anchorId="73405869" wp14:editId="068CA511">
+            <wp:extent cx="5757545" cy="4072255"/>
+            <wp:effectExtent l="0" t="0" r="8255" b="0"/>
+            <wp:docPr id="9" name="Bild 9" descr="Macintosh HD:Users:felixx:Documents:UFZ-Cloud:IrriGameABM:results:experiment_data_analysis:diff_Invest_group.png"/>
             <wp:cNvGraphicFramePr>
               <a:graphicFrameLocks xmlns:a="http://schemas.openxmlformats.org/drawingml/2006/main" noChangeAspect="1"/>
             </wp:cNvGraphicFramePr>
@@ -39,13 +38,13 @@
               <a:graphicData uri="http://schemas.openxmlformats.org/drawingml/2006/picture">
                 <pic:pic xmlns:pic="http://schemas.openxmlformats.org/drawingml/2006/picture">
                   <pic:nvPicPr>
-                    <pic:cNvPr id="0" name="Picture 1" descr="Macintosh HD:Users:felixx:Documents:UFZ-Cloud:UFZ-Docs:Modelle:IrriGameABM:Graphics:diff_Invest_group.png"/>
+                    <pic:cNvPr id="0" name="Picture 4" descr="Macintosh HD:Users:felixx:Documents:UFZ-Cloud:IrriGameABM:results:experiment_data_analysis:diff_Invest_group.png"/>
                     <pic:cNvPicPr>
                       <a:picLocks noChangeAspect="1" noChangeArrowheads="1"/>
                     </pic:cNvPicPr>
                   </pic:nvPicPr>
                   <pic:blipFill>
-                    <a:blip r:embed="rId6">
+                    <a:blip r:embed="rId8">
                       <a:extLst>
                         <a:ext uri="{28A0092B-C50C-407E-A947-70E740481C1C}">
                           <a14:useLocalDpi xmlns:a14="http://schemas.microsoft.com/office/drawing/2010/main" val="0"/>
@@ -60,7 +59,7 @@
                   <pic:spPr bwMode="auto">
                     <a:xfrm>
                       <a:off x="0" y="0"/>
-                      <a:ext cx="5760720" cy="4074160"/>
+                      <a:ext cx="5757545" cy="4072255"/>
                     </a:xfrm>
                     <a:prstGeom prst="rect">
                       <a:avLst/>
@@ -92,25 +91,7 @@
         <w:rPr>
           <w:lang w:val="en-GB"/>
         </w:rPr>
-        <w:t>Graph shows the change in investment from one round to</w:t>
-      </w:r>
-      <w:r>
-        <w:rPr>
-          <w:lang w:val="en-GB"/>
-        </w:rPr>
-        <w:t xml:space="preserve"> </w:t>
-      </w:r>
-      <w:r>
-        <w:rPr>
-          <w:lang w:val="en-GB"/>
-        </w:rPr>
-        <w:t>the next</w:t>
-      </w:r>
-      <w:r>
-        <w:rPr>
-          <w:lang w:val="en-GB"/>
-        </w:rPr>
-        <w:t xml:space="preserve"> (means across groups of the same treatment)</w:t>
+        <w:t>Graph shows the change in investment from one round to the next (means across groups of the same treatment)</w:t>
       </w:r>
     </w:p>
     <w:p>
@@ -231,13 +212,13 @@
       </w:pPr>
       <w:r>
         <w:rPr>
-          <w:lang w:val="en-GB"/>
+          <w:noProof/>
         </w:rPr>
         <w:drawing>
-          <wp:inline distT="0" distB="0" distL="0" distR="0" wp14:anchorId="3F1E2FF6" wp14:editId="0422C39E">
-            <wp:extent cx="5756910" cy="4071465"/>
-            <wp:effectExtent l="0" t="0" r="8890" b="0"/>
-            <wp:docPr id="3" name="Bild 3" descr="Macintosh HD:Users:felixx:Documents:UFZ-Cloud:UFZ-Docs:Modelle:IrriGameABM:Graphics:Infrastructure_by_Treatment.png"/>
+          <wp:inline distT="0" distB="0" distL="0" distR="0" wp14:anchorId="5CA52676" wp14:editId="46C159EE">
+            <wp:extent cx="5757545" cy="4072255"/>
+            <wp:effectExtent l="0" t="0" r="8255" b="0"/>
+            <wp:docPr id="8" name="Bild 8" descr="Macintosh HD:Users:felixx:Documents:UFZ-Cloud:IrriGameABM:results:experiment_data_analysis:Infrastructure_by_Treatment.png"/>
             <wp:cNvGraphicFramePr>
               <a:graphicFrameLocks xmlns:a="http://schemas.openxmlformats.org/drawingml/2006/main" noChangeAspect="1"/>
             </wp:cNvGraphicFramePr>
@@ -245,13 +226,13 @@
               <a:graphicData uri="http://schemas.openxmlformats.org/drawingml/2006/picture">
                 <pic:pic xmlns:pic="http://schemas.openxmlformats.org/drawingml/2006/picture">
                   <pic:nvPicPr>
-                    <pic:cNvPr id="0" name="Picture 3" descr="Macintosh HD:Users:felixx:Documents:UFZ-Cloud:UFZ-Docs:Modelle:IrriGameABM:Graphics:Infrastructure_by_Treatment.png"/>
+                    <pic:cNvPr id="0" name="Picture 3" descr="Macintosh HD:Users:felixx:Documents:UFZ-Cloud:IrriGameABM:results:experiment_data_analysis:Infrastructure_by_Treatment.png"/>
                     <pic:cNvPicPr>
                       <a:picLocks noChangeAspect="1" noChangeArrowheads="1"/>
                     </pic:cNvPicPr>
                   </pic:nvPicPr>
                   <pic:blipFill>
-                    <a:blip r:embed="rId7">
+                    <a:blip r:embed="rId9">
                       <a:extLst>
                         <a:ext uri="{28A0092B-C50C-407E-A947-70E740481C1C}">
                           <a14:useLocalDpi xmlns:a14="http://schemas.microsoft.com/office/drawing/2010/main" val="0"/>
@@ -266,7 +247,7 @@
                   <pic:spPr bwMode="auto">
                     <a:xfrm>
                       <a:off x="0" y="0"/>
-                      <a:ext cx="5756910" cy="4071465"/>
+                      <a:ext cx="5757545" cy="4072255"/>
                     </a:xfrm>
                     <a:prstGeom prst="rect">
                       <a:avLst/>
@@ -300,6 +281,20 @@
         </w:rPr>
         <w:t>As an indicator of success, infrastructure should optimally be maintained at 66, except for the water variability treatments where water flow can be higher</w:t>
       </w:r>
+      <w:r>
+        <w:rPr>
+          <w:lang w:val="en-GB"/>
+        </w:rPr>
+        <w:t xml:space="preserve"> than 30 </w:t>
+      </w:r>
+      <w:proofErr w:type="spellStart"/>
+      <w:r>
+        <w:rPr>
+          <w:lang w:val="en-GB"/>
+        </w:rPr>
+        <w:t>cfps</w:t>
+      </w:r>
+      <w:proofErr w:type="spellEnd"/>
     </w:p>
     <w:p>
       <w:pPr>
@@ -339,10 +334,170 @@
         </w:rPr>
         <w:t>Utilization of potential water flow</w:t>
       </w:r>
-    </w:p>
-    <w:p>
+      <w:r>
+        <w:rPr>
+          <w:lang w:val="en-GB"/>
+        </w:rPr>
+        <w:t xml:space="preserve"> – is infrastructure level sufficient?</w:t>
+      </w:r>
       <w:bookmarkStart w:id="0" w:name="_GoBack"/>
       <w:bookmarkEnd w:id="0"/>
+    </w:p>
+    <w:p>
+      <w:pPr>
+        <w:rPr>
+          <w:lang w:val="en-GB"/>
+        </w:rPr>
+      </w:pPr>
+      <w:r>
+        <w:rPr>
+          <w:noProof/>
+        </w:rPr>
+        <w:drawing>
+          <wp:inline distT="0" distB="0" distL="0" distR="0" wp14:anchorId="02A3C9DE" wp14:editId="60840B49">
+            <wp:extent cx="5757545" cy="4072255"/>
+            <wp:effectExtent l="0" t="0" r="8255" b="0"/>
+            <wp:docPr id="4" name="Bild 4" descr="Macintosh HD:Users:felixx:Documents:UFZ-Cloud:IrriGameABM:results:experiment_data_analysis:Capacity_utilization_by_Treatment.png"/>
+            <wp:cNvGraphicFramePr>
+              <a:graphicFrameLocks xmlns:a="http://schemas.openxmlformats.org/drawingml/2006/main" noChangeAspect="1"/>
+            </wp:cNvGraphicFramePr>
+            <a:graphic xmlns:a="http://schemas.openxmlformats.org/drawingml/2006/main">
+              <a:graphicData uri="http://schemas.openxmlformats.org/drawingml/2006/picture">
+                <pic:pic xmlns:pic="http://schemas.openxmlformats.org/drawingml/2006/picture">
+                  <pic:nvPicPr>
+                    <pic:cNvPr id="0" name="Picture 2" descr="Macintosh HD:Users:felixx:Documents:UFZ-Cloud:IrriGameABM:results:experiment_data_analysis:Capacity_utilization_by_Treatment.png"/>
+                    <pic:cNvPicPr>
+                      <a:picLocks noChangeAspect="1" noChangeArrowheads="1"/>
+                    </pic:cNvPicPr>
+                  </pic:nvPicPr>
+                  <pic:blipFill>
+                    <a:blip r:embed="rId10">
+                      <a:extLst>
+                        <a:ext uri="{28A0092B-C50C-407E-A947-70E740481C1C}">
+                          <a14:useLocalDpi xmlns:a14="http://schemas.microsoft.com/office/drawing/2010/main" val="0"/>
+                        </a:ext>
+                      </a:extLst>
+                    </a:blip>
+                    <a:srcRect/>
+                    <a:stretch>
+                      <a:fillRect/>
+                    </a:stretch>
+                  </pic:blipFill>
+                  <pic:spPr bwMode="auto">
+                    <a:xfrm>
+                      <a:off x="0" y="0"/>
+                      <a:ext cx="5757545" cy="4072255"/>
+                    </a:xfrm>
+                    <a:prstGeom prst="rect">
+                      <a:avLst/>
+                    </a:prstGeom>
+                    <a:noFill/>
+                    <a:ln>
+                      <a:noFill/>
+                    </a:ln>
+                  </pic:spPr>
+                </pic:pic>
+              </a:graphicData>
+            </a:graphic>
+          </wp:inline>
+        </w:drawing>
+      </w:r>
+    </w:p>
+    <w:p>
+      <w:pPr>
+        <w:pStyle w:val="Listenabsatz"/>
+        <w:numPr>
+          <w:ilvl w:val="0"/>
+          <w:numId w:val="3"/>
+        </w:numPr>
+        <w:rPr>
+          <w:lang w:val="en-GB"/>
+        </w:rPr>
+      </w:pPr>
+      <w:r>
+        <w:rPr>
+          <w:lang w:val="en-GB"/>
+        </w:rPr>
+        <w:t xml:space="preserve">The graph shows </w:t>
+      </w:r>
+      <w:r>
+        <w:rPr>
+          <w:lang w:val="en-GB"/>
+        </w:rPr>
+        <w:t>the difference between the supported water flow and the theoretically achievable water flow (in other words: if &gt; 0, capacity is larger than the actual water flow; if &lt; 0, water flow is reduced due to insufficient infrastructure)</w:t>
+      </w:r>
+    </w:p>
+    <w:p>
+      <w:pPr>
+        <w:pStyle w:val="Listenabsatz"/>
+        <w:numPr>
+          <w:ilvl w:val="1"/>
+          <w:numId w:val="3"/>
+        </w:numPr>
+        <w:rPr>
+          <w:lang w:val="en-GB"/>
+        </w:rPr>
+      </w:pPr>
+      <w:r>
+        <w:rPr>
+          <w:lang w:val="en-GB"/>
+        </w:rPr>
+        <w:t>Black solid line: mean; grey solid line: median</w:t>
+      </w:r>
+    </w:p>
+    <w:p>
+      <w:pPr>
+        <w:pStyle w:val="Listenabsatz"/>
+        <w:numPr>
+          <w:ilvl w:val="1"/>
+          <w:numId w:val="3"/>
+        </w:numPr>
+        <w:rPr>
+          <w:lang w:val="en-GB"/>
+        </w:rPr>
+      </w:pPr>
+      <w:r>
+        <w:rPr>
+          <w:lang w:val="en-GB"/>
+        </w:rPr>
+        <w:t>Black dashed lines: mean ± SD, grey dashed lines: min/max</w:t>
+      </w:r>
+    </w:p>
+    <w:p>
+      <w:pPr>
+        <w:pStyle w:val="Listenabsatz"/>
+        <w:numPr>
+          <w:ilvl w:val="0"/>
+          <w:numId w:val="3"/>
+        </w:numPr>
+        <w:rPr>
+          <w:lang w:val="en-GB"/>
+        </w:rPr>
+      </w:pPr>
+      <w:r>
+        <w:rPr>
+          <w:lang w:val="en-GB"/>
+        </w:rPr>
+        <w:t>With full communication, groups manage rather well on average (except for HVI)</w:t>
+      </w:r>
+    </w:p>
+    <w:p>
+      <w:pPr>
+        <w:pStyle w:val="Listenabsatz"/>
+        <w:numPr>
+          <w:ilvl w:val="0"/>
+          <w:numId w:val="3"/>
+        </w:numPr>
+        <w:rPr>
+          <w:lang w:val="en-GB"/>
+        </w:rPr>
+      </w:pPr>
+      <w:r>
+        <w:rPr>
+          <w:lang w:val="en-GB"/>
+        </w:rPr>
+        <w:t>There is always at least one group that can provide the necessary infrastructure to obtain the entire theoretical water flow</w:t>
+      </w:r>
     </w:p>
     <w:sectPr>
       <w:pgSz w:w="11900" w:h="16840"/>
@@ -354,9 +509,160 @@
 </w:document>
 </file>
 
+<file path=word/endnotes.xml><?xml version="1.0" encoding="utf-8"?>
+<w:endnotes xmlns:wpc="http://schemas.microsoft.com/office/word/2010/wordprocessingCanvas" xmlns:mo="http://schemas.microsoft.com/office/mac/office/2008/main" xmlns:mc="http://schemas.openxmlformats.org/markup-compatibility/2006" xmlns:mv="urn:schemas-microsoft-com:mac:vml" xmlns:o="urn:schemas-microsoft-com:office:office" xmlns:r="http://schemas.openxmlformats.org/officeDocument/2006/relationships" xmlns:m="http://schemas.openxmlformats.org/officeDocument/2006/math" xmlns:v="urn:schemas-microsoft-com:vml" xmlns:wp14="http://schemas.microsoft.com/office/word/2010/wordprocessingDrawing" xmlns:wp="http://schemas.openxmlformats.org/drawingml/2006/wordprocessingDrawing" xmlns:w10="urn:schemas-microsoft-com:office:word" xmlns:w="http://schemas.openxmlformats.org/wordprocessingml/2006/main" xmlns:w14="http://schemas.microsoft.com/office/word/2010/wordml" xmlns:wpg="http://schemas.microsoft.com/office/word/2010/wordprocessingGroup" xmlns:wpi="http://schemas.microsoft.com/office/word/2010/wordprocessingInk" xmlns:wne="http://schemas.microsoft.com/office/word/2006/wordml" xmlns:wps="http://schemas.microsoft.com/office/word/2010/wordprocessingShape" mc:Ignorable="w14 wp14">
+  <w:endnote w:type="separator" w:id="-1">
+    <w:p>
+      <w:r>
+        <w:separator/>
+      </w:r>
+    </w:p>
+  </w:endnote>
+  <w:endnote w:type="continuationSeparator" w:id="0">
+    <w:p>
+      <w:r>
+        <w:continuationSeparator/>
+      </w:r>
+    </w:p>
+  </w:endnote>
+</w:endnotes>
+</file>
+
+<file path=word/footnotes.xml><?xml version="1.0" encoding="utf-8"?>
+<w:footnotes xmlns:wpc="http://schemas.microsoft.com/office/word/2010/wordprocessingCanvas" xmlns:mo="http://schemas.microsoft.com/office/mac/office/2008/main" xmlns:mc="http://schemas.openxmlformats.org/markup-compatibility/2006" xmlns:mv="urn:schemas-microsoft-com:mac:vml" xmlns:o="urn:schemas-microsoft-com:office:office" xmlns:r="http://schemas.openxmlformats.org/officeDocument/2006/relationships" xmlns:m="http://schemas.openxmlformats.org/officeDocument/2006/math" xmlns:v="urn:schemas-microsoft-com:vml" xmlns:wp14="http://schemas.microsoft.com/office/word/2010/wordprocessingDrawing" xmlns:wp="http://schemas.openxmlformats.org/drawingml/2006/wordprocessingDrawing" xmlns:w10="urn:schemas-microsoft-com:office:word" xmlns:w="http://schemas.openxmlformats.org/wordprocessingml/2006/main" xmlns:w14="http://schemas.microsoft.com/office/word/2010/wordml" xmlns:wpg="http://schemas.microsoft.com/office/word/2010/wordprocessingGroup" xmlns:wpi="http://schemas.microsoft.com/office/word/2010/wordprocessingInk" xmlns:wne="http://schemas.microsoft.com/office/word/2006/wordml" xmlns:wps="http://schemas.microsoft.com/office/word/2010/wordprocessingShape" mc:Ignorable="w14 wp14">
+  <w:footnote w:type="separator" w:id="-1">
+    <w:p>
+      <w:r>
+        <w:separator/>
+      </w:r>
+    </w:p>
+  </w:footnote>
+  <w:footnote w:type="continuationSeparator" w:id="0">
+    <w:p>
+      <w:r>
+        <w:continuationSeparator/>
+      </w:r>
+    </w:p>
+  </w:footnote>
+</w:footnotes>
+</file>
+
 <file path=word/numbering.xml><?xml version="1.0" encoding="utf-8"?>
 <w:numbering xmlns:wpc="http://schemas.microsoft.com/office/word/2010/wordprocessingCanvas" xmlns:mo="http://schemas.microsoft.com/office/mac/office/2008/main" xmlns:mc="http://schemas.openxmlformats.org/markup-compatibility/2006" xmlns:mv="urn:schemas-microsoft-com:mac:vml" xmlns:o="urn:schemas-microsoft-com:office:office" xmlns:r="http://schemas.openxmlformats.org/officeDocument/2006/relationships" xmlns:m="http://schemas.openxmlformats.org/officeDocument/2006/math" xmlns:v="urn:schemas-microsoft-com:vml" xmlns:wp14="http://schemas.microsoft.com/office/word/2010/wordprocessingDrawing" xmlns:wp="http://schemas.openxmlformats.org/drawingml/2006/wordprocessingDrawing" xmlns:w10="urn:schemas-microsoft-com:office:word" xmlns:w="http://schemas.openxmlformats.org/wordprocessingml/2006/main" xmlns:w14="http://schemas.microsoft.com/office/word/2010/wordml" xmlns:wpg="http://schemas.microsoft.com/office/word/2010/wordprocessingGroup" xmlns:wpi="http://schemas.microsoft.com/office/word/2010/wordprocessingInk" xmlns:wne="http://schemas.microsoft.com/office/word/2006/wordml" xmlns:wps="http://schemas.microsoft.com/office/word/2010/wordprocessingShape" mc:Ignorable="w14 wp14">
   <w:abstractNum w:abstractNumId="0">
+    <w:nsid w:val="4EF30002"/>
+    <w:multiLevelType w:val="hybridMultilevel"/>
+    <w:tmpl w:val="E1A86BAA"/>
+    <w:lvl w:ilvl="0" w:tplc="04070001">
+      <w:start w:val="1"/>
+      <w:numFmt w:val="bullet"/>
+      <w:lvlText w:val=""/>
+      <w:lvlJc w:val="left"/>
+      <w:pPr>
+        <w:ind w:left="720" w:hanging="360"/>
+      </w:pPr>
+      <w:rPr>
+        <w:rFonts w:ascii="Symbol" w:hAnsi="Symbol" w:hint="default"/>
+      </w:rPr>
+    </w:lvl>
+    <w:lvl w:ilvl="1" w:tplc="04070003">
+      <w:start w:val="1"/>
+      <w:numFmt w:val="bullet"/>
+      <w:lvlText w:val="o"/>
+      <w:lvlJc w:val="left"/>
+      <w:pPr>
+        <w:ind w:left="1440" w:hanging="360"/>
+      </w:pPr>
+      <w:rPr>
+        <w:rFonts w:ascii="Courier New" w:hAnsi="Courier New" w:hint="default"/>
+      </w:rPr>
+    </w:lvl>
+    <w:lvl w:ilvl="2" w:tplc="04070005" w:tentative="1">
+      <w:start w:val="1"/>
+      <w:numFmt w:val="bullet"/>
+      <w:lvlText w:val=""/>
+      <w:lvlJc w:val="left"/>
+      <w:pPr>
+        <w:ind w:left="2160" w:hanging="360"/>
+      </w:pPr>
+      <w:rPr>
+        <w:rFonts w:ascii="Wingdings" w:hAnsi="Wingdings" w:hint="default"/>
+      </w:rPr>
+    </w:lvl>
+    <w:lvl w:ilvl="3" w:tplc="04070001" w:tentative="1">
+      <w:start w:val="1"/>
+      <w:numFmt w:val="bullet"/>
+      <w:lvlText w:val=""/>
+      <w:lvlJc w:val="left"/>
+      <w:pPr>
+        <w:ind w:left="2880" w:hanging="360"/>
+      </w:pPr>
+      <w:rPr>
+        <w:rFonts w:ascii="Symbol" w:hAnsi="Symbol" w:hint="default"/>
+      </w:rPr>
+    </w:lvl>
+    <w:lvl w:ilvl="4" w:tplc="04070003" w:tentative="1">
+      <w:start w:val="1"/>
+      <w:numFmt w:val="bullet"/>
+      <w:lvlText w:val="o"/>
+      <w:lvlJc w:val="left"/>
+      <w:pPr>
+        <w:ind w:left="3600" w:hanging="360"/>
+      </w:pPr>
+      <w:rPr>
+        <w:rFonts w:ascii="Courier New" w:hAnsi="Courier New" w:hint="default"/>
+      </w:rPr>
+    </w:lvl>
+    <w:lvl w:ilvl="5" w:tplc="04070005" w:tentative="1">
+      <w:start w:val="1"/>
+      <w:numFmt w:val="bullet"/>
+      <w:lvlText w:val=""/>
+      <w:lvlJc w:val="left"/>
+      <w:pPr>
+        <w:ind w:left="4320" w:hanging="360"/>
+      </w:pPr>
+      <w:rPr>
+        <w:rFonts w:ascii="Wingdings" w:hAnsi="Wingdings" w:hint="default"/>
+      </w:rPr>
+    </w:lvl>
+    <w:lvl w:ilvl="6" w:tplc="04070001" w:tentative="1">
+      <w:start w:val="1"/>
+      <w:numFmt w:val="bullet"/>
+      <w:lvlText w:val=""/>
+      <w:lvlJc w:val="left"/>
+      <w:pPr>
+        <w:ind w:left="5040" w:hanging="360"/>
+      </w:pPr>
+      <w:rPr>
+        <w:rFonts w:ascii="Symbol" w:hAnsi="Symbol" w:hint="default"/>
+      </w:rPr>
+    </w:lvl>
+    <w:lvl w:ilvl="7" w:tplc="04070003" w:tentative="1">
+      <w:start w:val="1"/>
+      <w:numFmt w:val="bullet"/>
+      <w:lvlText w:val="o"/>
+      <w:lvlJc w:val="left"/>
+      <w:pPr>
+        <w:ind w:left="5760" w:hanging="360"/>
+      </w:pPr>
+      <w:rPr>
+        <w:rFonts w:ascii="Courier New" w:hAnsi="Courier New" w:hint="default"/>
+      </w:rPr>
+    </w:lvl>
+    <w:lvl w:ilvl="8" w:tplc="04070005" w:tentative="1">
+      <w:start w:val="1"/>
+      <w:numFmt w:val="bullet"/>
+      <w:lvlText w:val=""/>
+      <w:lvlJc w:val="left"/>
+      <w:pPr>
+        <w:ind w:left="6480" w:hanging="360"/>
+      </w:pPr>
+      <w:rPr>
+        <w:rFonts w:ascii="Wingdings" w:hAnsi="Wingdings" w:hint="default"/>
+      </w:rPr>
+    </w:lvl>
+  </w:abstractNum>
+  <w:abstractNum w:abstractNumId="1">
     <w:nsid w:val="56665BE1"/>
     <w:multiLevelType w:val="hybridMultilevel"/>
     <w:tmpl w:val="36968C58"/>
@@ -469,7 +775,7 @@
       </w:rPr>
     </w:lvl>
   </w:abstractNum>
-  <w:abstractNum w:abstractNumId="1">
+  <w:abstractNum w:abstractNumId="2">
     <w:nsid w:val="69D674FE"/>
     <w:multiLevelType w:val="hybridMultilevel"/>
     <w:tmpl w:val="F8F67922"/>
@@ -583,9 +889,12 @@
     </w:lvl>
   </w:abstractNum>
   <w:num w:numId="1">
+    <w:abstractNumId w:val="2"/>
+  </w:num>
+  <w:num w:numId="2">
     <w:abstractNumId w:val="1"/>
   </w:num>
-  <w:num w:numId="2">
+  <w:num w:numId="3">
     <w:abstractNumId w:val="0"/>
   </w:num>
 </w:numbering>
@@ -850,6 +1159,48 @@
       <w:contextualSpacing/>
     </w:pPr>
   </w:style>
+  <w:style w:type="paragraph" w:styleId="Kopfzeile">
+    <w:name w:val="header"/>
+    <w:basedOn w:val="Standard"/>
+    <w:link w:val="KopfzeileZeichen"/>
+    <w:uiPriority w:val="99"/>
+    <w:unhideWhenUsed/>
+    <w:rsid w:val="00147537"/>
+    <w:pPr>
+      <w:tabs>
+        <w:tab w:val="center" w:pos="4536"/>
+        <w:tab w:val="right" w:pos="9072"/>
+      </w:tabs>
+    </w:pPr>
+  </w:style>
+  <w:style w:type="character" w:customStyle="1" w:styleId="KopfzeileZeichen">
+    <w:name w:val="Kopfzeile Zeichen"/>
+    <w:basedOn w:val="Absatzstandardschriftart"/>
+    <w:link w:val="Kopfzeile"/>
+    <w:uiPriority w:val="99"/>
+    <w:rsid w:val="00147537"/>
+  </w:style>
+  <w:style w:type="paragraph" w:styleId="Fuzeile">
+    <w:name w:val="footer"/>
+    <w:basedOn w:val="Standard"/>
+    <w:link w:val="FuzeileZeichen"/>
+    <w:uiPriority w:val="99"/>
+    <w:unhideWhenUsed/>
+    <w:rsid w:val="00147537"/>
+    <w:pPr>
+      <w:tabs>
+        <w:tab w:val="center" w:pos="4536"/>
+        <w:tab w:val="right" w:pos="9072"/>
+      </w:tabs>
+    </w:pPr>
+  </w:style>
+  <w:style w:type="character" w:customStyle="1" w:styleId="FuzeileZeichen">
+    <w:name w:val="Fußzeile Zeichen"/>
+    <w:basedOn w:val="Absatzstandardschriftart"/>
+    <w:link w:val="Fuzeile"/>
+    <w:uiPriority w:val="99"/>
+    <w:rsid w:val="00147537"/>
+  </w:style>
 </w:styles>
 </file>
 
@@ -1111,6 +1462,48 @@
       <w:ind w:left="720"/>
       <w:contextualSpacing/>
     </w:pPr>
+  </w:style>
+  <w:style w:type="paragraph" w:styleId="Kopfzeile">
+    <w:name w:val="header"/>
+    <w:basedOn w:val="Standard"/>
+    <w:link w:val="KopfzeileZeichen"/>
+    <w:uiPriority w:val="99"/>
+    <w:unhideWhenUsed/>
+    <w:rsid w:val="00147537"/>
+    <w:pPr>
+      <w:tabs>
+        <w:tab w:val="center" w:pos="4536"/>
+        <w:tab w:val="right" w:pos="9072"/>
+      </w:tabs>
+    </w:pPr>
+  </w:style>
+  <w:style w:type="character" w:customStyle="1" w:styleId="KopfzeileZeichen">
+    <w:name w:val="Kopfzeile Zeichen"/>
+    <w:basedOn w:val="Absatzstandardschriftart"/>
+    <w:link w:val="Kopfzeile"/>
+    <w:uiPriority w:val="99"/>
+    <w:rsid w:val="00147537"/>
+  </w:style>
+  <w:style w:type="paragraph" w:styleId="Fuzeile">
+    <w:name w:val="footer"/>
+    <w:basedOn w:val="Standard"/>
+    <w:link w:val="FuzeileZeichen"/>
+    <w:uiPriority w:val="99"/>
+    <w:unhideWhenUsed/>
+    <w:rsid w:val="00147537"/>
+    <w:pPr>
+      <w:tabs>
+        <w:tab w:val="center" w:pos="4536"/>
+        <w:tab w:val="right" w:pos="9072"/>
+      </w:tabs>
+    </w:pPr>
+  </w:style>
+  <w:style w:type="character" w:customStyle="1" w:styleId="FuzeileZeichen">
+    <w:name w:val="Fußzeile Zeichen"/>
+    <w:basedOn w:val="Absatzstandardschriftart"/>
+    <w:link w:val="Fuzeile"/>
+    <w:uiPriority w:val="99"/>
+    <w:rsid w:val="00147537"/>
   </w:style>
 </w:styles>
 </file>

</xml_diff>